<commit_message>
Add changes for some cases
</commit_message>
<xml_diff>
--- a/RUP/Use Cases/10 Установка плана работ на день.docx
+++ b/RUP/Use Cases/10 Установка плана работ на день.docx
@@ -46,25 +46,21 @@
       <w:r>
         <w:t xml:space="preserve"> </w:t>
       </w:r>
-      <w:proofErr w:type="spellStart"/>
       <w:r>
         <w:rPr>
           <w:lang w:val="en-US"/>
         </w:rPr>
         <w:t>Speci</w:t>
       </w:r>
-      <w:proofErr w:type="spellEnd"/>
       <w:r>
         <w:t>ﬁ</w:t>
       </w:r>
-      <w:proofErr w:type="spellStart"/>
       <w:r>
         <w:rPr>
           <w:lang w:val="en-US"/>
         </w:rPr>
         <w:t>cation</w:t>
       </w:r>
-      <w:proofErr w:type="spellEnd"/>
       <w:r>
         <w:t>: &lt;</w:t>
       </w:r>
@@ -95,7 +91,13 @@
         <w:rPr>
           <w:i/>
         </w:rPr>
-        <w:t>1.0</w:t>
+        <w:t>1.</w:t>
+      </w:r>
+      <w:r>
+        <w:rPr>
+          <w:i/>
+        </w:rPr>
+        <w:t>2</w:t>
       </w:r>
       <w:r>
         <w:t>&gt;</w:t>
@@ -154,7 +156,7 @@
         <w:spacing w:line="360" w:lineRule="auto"/>
         <w:rPr>
           <w:rFonts w:ascii="Times New Roman" w:hAnsi="Times New Roman"/>
-          <w:szCs w:val="28"/>
+          <w:lang w:val="en-US"/>
         </w:rPr>
       </w:pPr>
       <w:r>
@@ -174,6 +176,70 @@
     <w:p>
       <w:pPr>
         <w:pStyle w:val="1"/>
+        <w:rPr>
+          <w:lang w:val="en-US"/>
+        </w:rPr>
+      </w:pPr>
+      <w:r>
+        <w:rPr>
+          <w:lang w:val="en-US"/>
+        </w:rPr>
+        <w:t>Actors</w:t>
+      </w:r>
+    </w:p>
+    <w:p>
+      <w:pPr>
+        <w:rPr>
+          <w:lang w:val="ru-RU"/>
+        </w:rPr>
+      </w:pPr>
+      <w:r>
+        <w:tab/>
+        <w:t xml:space="preserve">Primary Actors: </w:t>
+      </w:r>
+      <w:r>
+        <w:tab/>
+      </w:r>
+      <w:r>
+        <w:rPr>
+          <w:lang w:val="ru-RU"/>
+        </w:rPr>
+        <w:t>Аналитик</w:t>
+      </w:r>
+    </w:p>
+    <w:p>
+      <w:pPr>
+        <w:rPr>
+          <w:lang w:val="ru-RU"/>
+        </w:rPr>
+      </w:pPr>
+      <w:r>
+        <w:rPr>
+          <w:lang w:val="ru-RU"/>
+        </w:rPr>
+        <w:tab/>
+      </w:r>
+      <w:r>
+        <w:t>Other Actors:</w:t>
+      </w:r>
+      <w:r>
+        <w:tab/>
+      </w:r>
+      <w:r>
+        <w:tab/>
+      </w:r>
+      <w:r>
+        <w:rPr>
+          <w:lang w:val="ru-RU"/>
+        </w:rPr>
+        <w:t>Отсутствуют</w:t>
+      </w:r>
+      <w:bookmarkStart w:id="0" w:name="_GoBack"/>
+      <w:bookmarkEnd w:id="0"/>
+    </w:p>
+    <w:p>
+      <w:pPr>
+        <w:pStyle w:val="1"/>
       </w:pPr>
       <w:r>
         <w:rPr>
@@ -280,194 +346,576 @@
     </w:p>
     <w:p>
       <w:pPr>
-        <w:pStyle w:val="a4"/>
+        <w:pStyle w:val="ab"/>
         <w:numPr>
           <w:ilvl w:val="0"/>
-          <w:numId w:val="3"/>
+          <w:numId w:val="5"/>
         </w:numPr>
-        <w:tabs>
-          <w:tab w:val="left" w:pos="709"/>
-          <w:tab w:val="left" w:pos="1417"/>
-          <w:tab w:val="left" w:pos="2126"/>
-          <w:tab w:val="left" w:pos="2835"/>
-          <w:tab w:val="left" w:pos="3543"/>
-          <w:tab w:val="left" w:pos="4252"/>
-          <w:tab w:val="left" w:pos="4961"/>
-          <w:tab w:val="left" w:pos="5669"/>
-          <w:tab w:val="left" w:pos="6378"/>
-          <w:tab w:val="left" w:pos="7087"/>
-          <w:tab w:val="left" w:pos="7795"/>
-          <w:tab w:val="left" w:pos="8504"/>
-          <w:tab w:val="left" w:pos="9213"/>
-        </w:tabs>
-        <w:spacing w:line="360" w:lineRule="auto"/>
-        <w:rPr>
-          <w:rFonts w:ascii="Times New Roman" w:hAnsi="Times New Roman"/>
-          <w:szCs w:val="28"/>
-          <w:lang w:val="en-US"/>
-        </w:rPr>
-      </w:pPr>
-      <w:r>
-        <w:rPr>
-          <w:rFonts w:ascii="Times New Roman" w:hAnsi="Times New Roman"/>
-          <w:szCs w:val="28"/>
+        <w:ind w:left="1428"/>
+        <w:rPr>
+          <w:lang w:val="ru-RU"/>
+        </w:rPr>
+      </w:pPr>
+      <w:r>
+        <w:rPr>
+          <w:lang w:val="ru-RU"/>
         </w:rPr>
         <w:t>Прецедент</w:t>
       </w:r>
       <w:r>
         <w:rPr>
-          <w:rFonts w:ascii="Times New Roman" w:hAnsi="Times New Roman"/>
-          <w:szCs w:val="28"/>
-          <w:lang w:val="en-US"/>
+          <w:lang w:val="ru-RU"/>
         </w:rPr>
         <w:t xml:space="preserve"> </w:t>
       </w:r>
       <w:r>
         <w:rPr>
-          <w:rFonts w:ascii="Times New Roman" w:hAnsi="Times New Roman"/>
-          <w:szCs w:val="28"/>
+          <w:lang w:val="ru-RU"/>
         </w:rPr>
         <w:t>начинается</w:t>
       </w:r>
       <w:r>
         <w:rPr>
-          <w:rFonts w:ascii="Times New Roman" w:hAnsi="Times New Roman"/>
-          <w:szCs w:val="28"/>
-          <w:lang w:val="en-US"/>
+          <w:lang w:val="ru-RU"/>
         </w:rPr>
         <w:t xml:space="preserve">, </w:t>
       </w:r>
       <w:r>
         <w:rPr>
-          <w:rFonts w:ascii="Times New Roman" w:hAnsi="Times New Roman"/>
-          <w:szCs w:val="28"/>
-        </w:rPr>
-        <w:t>когда</w:t>
-      </w:r>
-      <w:r>
-        <w:rPr>
-          <w:rFonts w:ascii="Times New Roman" w:hAnsi="Times New Roman"/>
-          <w:szCs w:val="28"/>
-          <w:lang w:val="en-US"/>
-        </w:rPr>
-        <w:t xml:space="preserve"> </w:t>
-      </w:r>
-      <w:r>
-        <w:rPr>
-          <w:rFonts w:ascii="Times New Roman" w:hAnsi="Times New Roman"/>
-          <w:szCs w:val="28"/>
-          <w:lang w:val="en-US"/>
-        </w:rPr>
-        <w:t>&lt;</w:t>
-      </w:r>
-      <w:r>
-        <w:rPr>
-          <w:rFonts w:ascii="Times New Roman" w:hAnsi="Times New Roman"/>
-          <w:i/>
-          <w:szCs w:val="28"/>
-          <w:lang w:val="en-US"/>
-        </w:rPr>
-        <w:t>main action of the actor</w:t>
-      </w:r>
-      <w:r>
-        <w:rPr>
-          <w:rFonts w:ascii="Times New Roman" w:hAnsi="Times New Roman"/>
-          <w:szCs w:val="28"/>
-          <w:lang w:val="en-US"/>
-        </w:rPr>
-        <w:t>&gt;</w:t>
-      </w:r>
-    </w:p>
-    <w:p>
-      <w:pPr>
-        <w:pStyle w:val="a4"/>
+          <w:lang w:val="ru-RU"/>
+        </w:rPr>
+        <w:t>если аналитик переходит к аналитическому представлению</w:t>
+      </w:r>
+      <w:r>
+        <w:rPr>
+          <w:lang w:val="ru-RU"/>
+        </w:rPr>
+        <w:t xml:space="preserve"> для просмотра новых и заблокированных заказов с целью возобновления работы над ними на текущий день.</w:t>
+      </w:r>
+    </w:p>
+    <w:p>
+      <w:pPr>
+        <w:pStyle w:val="ab"/>
         <w:numPr>
           <w:ilvl w:val="0"/>
-          <w:numId w:val="3"/>
+          <w:numId w:val="5"/>
         </w:numPr>
-        <w:tabs>
-          <w:tab w:val="left" w:pos="709"/>
-          <w:tab w:val="left" w:pos="1417"/>
-          <w:tab w:val="left" w:pos="2126"/>
-          <w:tab w:val="left" w:pos="2835"/>
-          <w:tab w:val="left" w:pos="3543"/>
-          <w:tab w:val="left" w:pos="4252"/>
-          <w:tab w:val="left" w:pos="4961"/>
-          <w:tab w:val="left" w:pos="5669"/>
-          <w:tab w:val="left" w:pos="6378"/>
-          <w:tab w:val="left" w:pos="7087"/>
-          <w:tab w:val="left" w:pos="7795"/>
-          <w:tab w:val="left" w:pos="8504"/>
-          <w:tab w:val="left" w:pos="9213"/>
-        </w:tabs>
-        <w:spacing w:line="360" w:lineRule="auto"/>
-        <w:rPr>
-          <w:rFonts w:ascii="Times New Roman" w:hAnsi="Times New Roman"/>
-          <w:szCs w:val="28"/>
-          <w:lang w:val="en-US"/>
-        </w:rPr>
-      </w:pPr>
-      <w:r>
-        <w:rPr>
-          <w:rFonts w:ascii="Times New Roman" w:hAnsi="Times New Roman"/>
-          <w:szCs w:val="28"/>
-          <w:lang w:val="en-US"/>
-        </w:rPr>
-        <w:t>&lt;</w:t>
-      </w:r>
-      <w:r>
-        <w:rPr>
-          <w:rFonts w:ascii="Times New Roman" w:hAnsi="Times New Roman"/>
+        <w:ind w:left="1428"/>
+        <w:rPr>
+          <w:lang w:val="ru-RU"/>
+        </w:rPr>
+      </w:pPr>
+      <w:r>
+        <w:rPr>
+          <w:lang w:val="ru-RU"/>
+        </w:rPr>
+        <w:t>Система выдает пользователю список всех заказов в системе, сгруппированный по состоянию выполнению и с различными возможностями изменения их состояния для проведения предварительного планирования:</w:t>
+      </w:r>
+    </w:p>
+    <w:p>
+      <w:pPr>
+        <w:pStyle w:val="ab"/>
+        <w:numPr>
+          <w:ilvl w:val="2"/>
+          <w:numId w:val="5"/>
+        </w:numPr>
+        <w:rPr>
+          <w:lang w:val="ru-RU"/>
+        </w:rPr>
+      </w:pPr>
+      <w:r>
+        <w:rPr>
           <w:i/>
-          <w:szCs w:val="28"/>
-          <w:lang w:val="en-US"/>
-        </w:rPr>
-        <w:t>Some steps</w:t>
-      </w:r>
-      <w:r>
-        <w:rPr>
-          <w:rFonts w:ascii="Times New Roman" w:hAnsi="Times New Roman"/>
-          <w:szCs w:val="28"/>
-          <w:lang w:val="en-US"/>
-        </w:rPr>
-        <w:t>&gt;</w:t>
-      </w:r>
-    </w:p>
-    <w:p>
-      <w:pPr>
-        <w:pStyle w:val="a4"/>
+          <w:lang w:val="ru-RU"/>
+        </w:rPr>
+        <w:t>Если</w:t>
+      </w:r>
+      <w:r>
+        <w:rPr>
+          <w:i/>
+          <w:lang w:val="ru-RU"/>
+        </w:rPr>
+        <w:tab/>
+      </w:r>
+      <w:r>
+        <w:rPr>
+          <w:lang w:val="ru-RU"/>
+        </w:rPr>
+        <w:t>«Новый»</w:t>
+      </w:r>
+      <w:r>
+        <w:rPr>
+          <w:lang w:val="ru-RU"/>
+        </w:rPr>
+        <w:br/>
+      </w:r>
+      <w:r>
+        <w:rPr>
+          <w:i/>
+          <w:lang w:val="ru-RU"/>
+        </w:rPr>
+        <w:t>то</w:t>
+      </w:r>
+      <w:r>
+        <w:rPr>
+          <w:i/>
+          <w:lang w:val="ru-RU"/>
+        </w:rPr>
+        <w:tab/>
+      </w:r>
+      <w:r>
+        <w:rPr>
+          <w:lang w:val="ru-RU"/>
+        </w:rPr>
+        <w:t>«В процессе», «Обработка»;</w:t>
+      </w:r>
+    </w:p>
+    <w:p>
+      <w:pPr>
+        <w:pStyle w:val="ab"/>
+        <w:numPr>
+          <w:ilvl w:val="2"/>
+          <w:numId w:val="5"/>
+        </w:numPr>
+        <w:rPr>
+          <w:lang w:val="ru-RU"/>
+        </w:rPr>
+      </w:pPr>
+      <w:r>
+        <w:rPr>
+          <w:i/>
+          <w:lang w:val="ru-RU"/>
+        </w:rPr>
+        <w:t>Если</w:t>
+      </w:r>
+      <w:r>
+        <w:rPr>
+          <w:i/>
+          <w:lang w:val="ru-RU"/>
+        </w:rPr>
+        <w:tab/>
+      </w:r>
+      <w:r>
+        <w:rPr>
+          <w:lang w:val="ru-RU"/>
+        </w:rPr>
+        <w:t>«В процессе»</w:t>
+      </w:r>
+      <w:r>
+        <w:rPr>
+          <w:i/>
+          <w:lang w:val="ru-RU"/>
+        </w:rPr>
+        <w:br/>
+        <w:t>то</w:t>
+      </w:r>
+      <w:r>
+        <w:rPr>
+          <w:i/>
+          <w:lang w:val="ru-RU"/>
+        </w:rPr>
+        <w:tab/>
+      </w:r>
+      <w:r>
+        <w:rPr>
+          <w:lang w:val="ru-RU"/>
+        </w:rPr>
+        <w:t>«Заблокированный»;</w:t>
+      </w:r>
+    </w:p>
+    <w:p>
+      <w:pPr>
+        <w:pStyle w:val="ab"/>
+        <w:numPr>
+          <w:ilvl w:val="2"/>
+          <w:numId w:val="5"/>
+        </w:numPr>
+        <w:rPr>
+          <w:lang w:val="ru-RU"/>
+        </w:rPr>
+      </w:pPr>
+      <w:r>
+        <w:rPr>
+          <w:i/>
+          <w:lang w:val="ru-RU"/>
+        </w:rPr>
+        <w:t>Если</w:t>
+      </w:r>
+      <w:r>
+        <w:rPr>
+          <w:i/>
+          <w:lang w:val="ru-RU"/>
+        </w:rPr>
+        <w:tab/>
+      </w:r>
+      <w:r>
+        <w:rPr>
+          <w:lang w:val="ru-RU"/>
+        </w:rPr>
+        <w:t>«Заблокированный»</w:t>
+      </w:r>
+      <w:r>
+        <w:rPr>
+          <w:lang w:val="ru-RU"/>
+        </w:rPr>
+        <w:br/>
+      </w:r>
+      <w:r>
+        <w:rPr>
+          <w:i/>
+          <w:lang w:val="ru-RU"/>
+        </w:rPr>
+        <w:t>то</w:t>
+      </w:r>
+      <w:r>
+        <w:rPr>
+          <w:i/>
+          <w:lang w:val="ru-RU"/>
+        </w:rPr>
+        <w:tab/>
+      </w:r>
+      <w:r>
+        <w:rPr>
+          <w:lang w:val="ru-RU"/>
+        </w:rPr>
+        <w:t>«В процессе».</w:t>
+      </w:r>
+    </w:p>
+    <w:p>
+      <w:pPr>
+        <w:pStyle w:val="ab"/>
         <w:numPr>
           <w:ilvl w:val="0"/>
-          <w:numId w:val="3"/>
+          <w:numId w:val="5"/>
         </w:numPr>
-        <w:tabs>
-          <w:tab w:val="left" w:pos="709"/>
-          <w:tab w:val="left" w:pos="1417"/>
-          <w:tab w:val="left" w:pos="2126"/>
-          <w:tab w:val="left" w:pos="2835"/>
-          <w:tab w:val="left" w:pos="3543"/>
-          <w:tab w:val="left" w:pos="4252"/>
-          <w:tab w:val="left" w:pos="4961"/>
-          <w:tab w:val="left" w:pos="5669"/>
-          <w:tab w:val="left" w:pos="6378"/>
-          <w:tab w:val="left" w:pos="7087"/>
-          <w:tab w:val="left" w:pos="7795"/>
-          <w:tab w:val="left" w:pos="8504"/>
-          <w:tab w:val="left" w:pos="9213"/>
-        </w:tabs>
-        <w:spacing w:line="360" w:lineRule="auto"/>
-        <w:rPr>
-          <w:rFonts w:ascii="Times New Roman" w:hAnsi="Times New Roman"/>
-          <w:szCs w:val="28"/>
-          <w:lang w:val="en-US"/>
-        </w:rPr>
-      </w:pPr>
-      <w:r>
-        <w:rPr>
-          <w:rFonts w:ascii="Times New Roman" w:hAnsi="Times New Roman"/>
-          <w:szCs w:val="28"/>
-        </w:rPr>
-        <w:t>Прецедент заканчивается.</w:t>
+        <w:ind w:left="1428"/>
+        <w:rPr>
+          <w:lang w:val="ru-RU"/>
+        </w:rPr>
+      </w:pPr>
+      <w:r>
+        <w:rPr>
+          <w:lang w:val="ru-RU"/>
+        </w:rPr>
+        <w:t>Пользователь выбирает заказы в списке, которые надо возобновить к выполнению.</w:t>
+      </w:r>
+    </w:p>
+    <w:p>
+      <w:pPr>
+        <w:pStyle w:val="ab"/>
+        <w:numPr>
+          <w:ilvl w:val="0"/>
+          <w:numId w:val="5"/>
+        </w:numPr>
+        <w:ind w:left="1428"/>
+        <w:rPr>
+          <w:lang w:val="ru-RU"/>
+        </w:rPr>
+      </w:pPr>
+      <w:r>
+        <w:rPr>
+          <w:lang w:val="ru-RU"/>
+        </w:rPr>
+        <w:t>Система делает доступной возможность изменения состояний.</w:t>
+      </w:r>
+    </w:p>
+    <w:p>
+      <w:pPr>
+        <w:pStyle w:val="ab"/>
+        <w:numPr>
+          <w:ilvl w:val="0"/>
+          <w:numId w:val="5"/>
+        </w:numPr>
+        <w:ind w:left="1428"/>
+        <w:rPr>
+          <w:lang w:val="ru-RU"/>
+        </w:rPr>
+      </w:pPr>
+      <w:r>
+        <w:rPr>
+          <w:lang w:val="ru-RU"/>
+        </w:rPr>
+        <w:t>Пользователь меняет состояния для выбранных заказов.</w:t>
+      </w:r>
+    </w:p>
+    <w:p>
+      <w:pPr>
+        <w:pStyle w:val="ab"/>
+        <w:numPr>
+          <w:ilvl w:val="0"/>
+          <w:numId w:val="5"/>
+        </w:numPr>
+        <w:ind w:left="1428"/>
+        <w:rPr>
+          <w:lang w:val="ru-RU"/>
+        </w:rPr>
+      </w:pPr>
+      <w:r>
+        <w:rPr>
+          <w:lang w:val="ru-RU"/>
+        </w:rPr>
+        <w:t>Система анализирует количество заказов, находящихся в процессе выполнения:</w:t>
+      </w:r>
+    </w:p>
+    <w:p>
+      <w:pPr>
+        <w:pStyle w:val="ab"/>
+        <w:numPr>
+          <w:ilvl w:val="2"/>
+          <w:numId w:val="5"/>
+        </w:numPr>
+        <w:rPr>
+          <w:lang w:val="ru-RU"/>
+        </w:rPr>
+      </w:pPr>
+      <w:r>
+        <w:rPr>
+          <w:i/>
+          <w:lang w:val="ru-RU"/>
+        </w:rPr>
+        <w:t>Если</w:t>
+      </w:r>
+      <w:r>
+        <w:rPr>
+          <w:i/>
+          <w:lang w:val="ru-RU"/>
+        </w:rPr>
+        <w:tab/>
+      </w:r>
+      <w:r>
+        <w:rPr>
+          <w:lang w:val="ru-RU"/>
+        </w:rPr>
+        <w:t>Заказов больше или равно 10</w:t>
+      </w:r>
+      <w:r>
+        <w:rPr>
+          <w:i/>
+          <w:lang w:val="ru-RU"/>
+        </w:rPr>
+        <w:br/>
+        <w:t>то</w:t>
+      </w:r>
+      <w:r>
+        <w:rPr>
+          <w:i/>
+          <w:lang w:val="ru-RU"/>
+        </w:rPr>
+        <w:tab/>
+      </w:r>
+      <w:r>
+        <w:rPr>
+          <w:lang w:val="ru-RU"/>
+        </w:rPr>
+        <w:t>то всем заказам ниже по рейтингу, чем 10 верхних заказов (сортировка по статусу и дате выполнения) меняется состояние на:</w:t>
+      </w:r>
+    </w:p>
+    <w:p>
+      <w:pPr>
+        <w:pStyle w:val="ab"/>
+        <w:numPr>
+          <w:ilvl w:val="3"/>
+          <w:numId w:val="5"/>
+        </w:numPr>
+        <w:rPr>
+          <w:lang w:val="ru-RU"/>
+        </w:rPr>
+      </w:pPr>
+      <w:r>
+        <w:rPr>
+          <w:i/>
+          <w:lang w:val="ru-RU"/>
+        </w:rPr>
+        <w:t>Если</w:t>
+      </w:r>
+      <w:r>
+        <w:rPr>
+          <w:i/>
+          <w:lang w:val="ru-RU"/>
+        </w:rPr>
+        <w:tab/>
+      </w:r>
+      <w:r>
+        <w:rPr>
+          <w:lang w:val="ru-RU"/>
+        </w:rPr>
+        <w:t>Заказ имел группирующее состояние «Новый» (любой состояние)</w:t>
+      </w:r>
+      <w:r>
+        <w:rPr>
+          <w:i/>
+          <w:lang w:val="ru-RU"/>
+        </w:rPr>
+        <w:br/>
+        <w:t>то</w:t>
+      </w:r>
+      <w:r>
+        <w:rPr>
+          <w:i/>
+          <w:lang w:val="ru-RU"/>
+        </w:rPr>
+        <w:tab/>
+      </w:r>
+      <w:r>
+        <w:rPr>
+          <w:lang w:val="ru-RU"/>
+        </w:rPr>
+        <w:t>заказ перейдет в состояние «В очереди»;</w:t>
+      </w:r>
+    </w:p>
+    <w:p>
+      <w:pPr>
+        <w:pStyle w:val="ab"/>
+        <w:numPr>
+          <w:ilvl w:val="3"/>
+          <w:numId w:val="5"/>
+        </w:numPr>
+        <w:rPr>
+          <w:lang w:val="ru-RU"/>
+        </w:rPr>
+      </w:pPr>
+      <w:r>
+        <w:rPr>
+          <w:i/>
+          <w:lang w:val="ru-RU"/>
+        </w:rPr>
+        <w:lastRenderedPageBreak/>
+        <w:t>Если</w:t>
+      </w:r>
+      <w:r>
+        <w:rPr>
+          <w:i/>
+          <w:lang w:val="ru-RU"/>
+        </w:rPr>
+        <w:tab/>
+      </w:r>
+      <w:r>
+        <w:rPr>
+          <w:lang w:val="ru-RU"/>
+        </w:rPr>
+        <w:t>Заказ имел группирующее состояние «В процессе» (любое состояние)</w:t>
+      </w:r>
+      <w:r>
+        <w:rPr>
+          <w:i/>
+          <w:lang w:val="ru-RU"/>
+        </w:rPr>
+        <w:br/>
+        <w:t>то</w:t>
+      </w:r>
+      <w:r>
+        <w:rPr>
+          <w:i/>
+          <w:lang w:val="ru-RU"/>
+        </w:rPr>
+        <w:tab/>
+      </w:r>
+      <w:r>
+        <w:rPr>
+          <w:lang w:val="ru-RU"/>
+        </w:rPr>
+        <w:t>заказ перейдет в состояние «Заблокирован».</w:t>
+      </w:r>
+    </w:p>
+    <w:p>
+      <w:pPr>
+        <w:pStyle w:val="ab"/>
+        <w:numPr>
+          <w:ilvl w:val="0"/>
+          <w:numId w:val="5"/>
+        </w:numPr>
+        <w:ind w:left="1428"/>
+        <w:rPr>
+          <w:lang w:val="ru-RU"/>
+        </w:rPr>
+      </w:pPr>
+      <w:r>
+        <w:rPr>
+          <w:lang w:val="ru-RU"/>
+        </w:rPr>
+        <w:t>Система сохраняет измененные статусы в базу данных и обновляет аналитическое представление.</w:t>
+      </w:r>
+    </w:p>
+    <w:p>
+      <w:pPr>
+        <w:pStyle w:val="ab"/>
+        <w:numPr>
+          <w:ilvl w:val="0"/>
+          <w:numId w:val="5"/>
+        </w:numPr>
+        <w:ind w:left="1428"/>
+        <w:rPr>
+          <w:lang w:val="ru-RU"/>
+        </w:rPr>
+      </w:pPr>
+      <w:r>
+        <w:rPr>
+          <w:lang w:val="ru-RU"/>
+        </w:rPr>
+        <w:t>Пользователь переходит к интерфейсу для уточнения текущего плана работ.</w:t>
+      </w:r>
+    </w:p>
+    <w:p>
+      <w:pPr>
+        <w:pStyle w:val="ab"/>
+        <w:numPr>
+          <w:ilvl w:val="0"/>
+          <w:numId w:val="5"/>
+        </w:numPr>
+        <w:ind w:left="1428"/>
+        <w:rPr>
+          <w:lang w:val="ru-RU"/>
+        </w:rPr>
+      </w:pPr>
+      <w:r>
+        <w:rPr>
+          <w:lang w:val="ru-RU"/>
+        </w:rPr>
+        <w:t>Система запрашивает из базы данных запросы в состоянии «В процессе», группирует их по стадиям выполнения</w:t>
+      </w:r>
+      <w:r>
+        <w:rPr>
+          <w:lang w:val="ru-RU"/>
+        </w:rPr>
+        <w:t>.</w:t>
+      </w:r>
+    </w:p>
+    <w:p>
+      <w:pPr>
+        <w:pStyle w:val="ab"/>
+        <w:numPr>
+          <w:ilvl w:val="0"/>
+          <w:numId w:val="5"/>
+        </w:numPr>
+        <w:ind w:left="1428"/>
+        <w:rPr>
+          <w:lang w:val="ru-RU"/>
+        </w:rPr>
+      </w:pPr>
+      <w:r>
+        <w:rPr>
+          <w:lang w:val="ru-RU"/>
+        </w:rPr>
+        <w:t>Система предоставляет пользователю возможность заблокировать заказы, если в план работ на день попало было отобрано слишком много задач для какого-либо из работников.</w:t>
+      </w:r>
+    </w:p>
+    <w:p>
+      <w:pPr>
+        <w:pStyle w:val="ab"/>
+        <w:numPr>
+          <w:ilvl w:val="0"/>
+          <w:numId w:val="5"/>
+        </w:numPr>
+        <w:ind w:left="1428"/>
+      </w:pPr>
+      <w:r>
+        <w:t>Прецедент заканчивается</w:t>
+      </w:r>
+      <w:r>
+        <w:t xml:space="preserve"> успешно</w:t>
+      </w:r>
+      <w:r>
+        <w:t>.</w:t>
       </w:r>
     </w:p>
     <w:p>
@@ -510,7 +958,6 @@
         <w:rPr>
           <w:rFonts w:ascii="Times New Roman" w:hAnsi="Times New Roman"/>
           <w:szCs w:val="28"/>
-          <w:lang w:val="en-US"/>
         </w:rPr>
       </w:pPr>
       <w:r>
@@ -531,26 +978,8 @@
         <w:rPr>
           <w:rFonts w:ascii="Times New Roman" w:hAnsi="Times New Roman"/>
           <w:szCs w:val="28"/>
-          <w:lang w:val="en-US"/>
-        </w:rPr>
-        <w:t>&lt;</w:t>
-      </w:r>
-      <w:r>
-        <w:rPr>
-          <w:rFonts w:ascii="Times New Roman" w:hAnsi="Times New Roman"/>
-          <w:i/>
-          <w:szCs w:val="28"/>
-          <w:lang w:val="en-US"/>
-        </w:rPr>
-        <w:t>if exists, otherwise - No</w:t>
-      </w:r>
-      <w:r>
-        <w:rPr>
-          <w:rFonts w:ascii="Times New Roman" w:hAnsi="Times New Roman"/>
-          <w:szCs w:val="28"/>
-          <w:lang w:val="en-US"/>
-        </w:rPr>
-        <w:t>&gt;</w:t>
+        </w:rPr>
+        <w:t>Нет</w:t>
       </w:r>
     </w:p>
     <w:p>
@@ -590,33 +1019,14 @@
         <w:rPr>
           <w:rFonts w:ascii="Times New Roman" w:hAnsi="Times New Roman"/>
           <w:szCs w:val="28"/>
-          <w:lang w:val="en-US"/>
         </w:rPr>
       </w:pPr>
       <w:r>
         <w:rPr>
           <w:rFonts w:ascii="Times New Roman" w:hAnsi="Times New Roman"/>
           <w:szCs w:val="28"/>
-          <w:lang w:val="en-US"/>
-        </w:rPr>
-        <w:t>&lt;</w:t>
-      </w:r>
-      <w:r>
-        <w:rPr>
-          <w:rFonts w:ascii="Times New Roman" w:hAnsi="Times New Roman"/>
-          <w:i/>
-          <w:szCs w:val="28"/>
-          <w:lang w:val="en-US"/>
-        </w:rPr>
-        <w:t>if exists, otherwise - No</w:t>
-      </w:r>
-      <w:r>
-        <w:rPr>
-          <w:rFonts w:ascii="Times New Roman" w:hAnsi="Times New Roman"/>
-          <w:szCs w:val="28"/>
-          <w:lang w:val="en-US"/>
-        </w:rPr>
-        <w:t>&gt;</w:t>
+        </w:rPr>
+        <w:t>Нет</w:t>
       </w:r>
     </w:p>
     <w:p>
@@ -631,6 +1041,127 @@
           <w:lang w:val="en-US"/>
         </w:rPr>
         <w:t>Preconditions</w:t>
+      </w:r>
+    </w:p>
+    <w:p>
+      <w:pPr>
+        <w:pStyle w:val="ab"/>
+        <w:numPr>
+          <w:ilvl w:val="0"/>
+          <w:numId w:val="4"/>
+        </w:numPr>
+        <w:rPr>
+          <w:lang w:val="ru-RU"/>
+        </w:rPr>
+      </w:pPr>
+      <w:r>
+        <w:rPr>
+          <w:lang w:val="ru-RU"/>
+        </w:rPr>
+        <w:t>Пользователь выполнил вход в систему в роли Аналитика.</w:t>
+      </w:r>
+    </w:p>
+    <w:p>
+      <w:pPr>
+        <w:pStyle w:val="ab"/>
+        <w:numPr>
+          <w:ilvl w:val="0"/>
+          <w:numId w:val="4"/>
+        </w:numPr>
+        <w:rPr>
+          <w:lang w:val="ru-RU"/>
+        </w:rPr>
+      </w:pPr>
+      <w:r>
+        <w:rPr>
+          <w:lang w:val="ru-RU"/>
+        </w:rPr>
+        <w:t>В системе существуют заказы для работы с ними.</w:t>
+      </w:r>
+    </w:p>
+    <w:p>
+      <w:pPr>
+        <w:pStyle w:val="1"/>
+      </w:pPr>
+      <w:r>
+        <w:rPr>
+          <w:lang w:val="en-US"/>
+        </w:rPr>
+        <w:t>Post conditions</w:t>
+      </w:r>
+    </w:p>
+    <w:p>
+      <w:pPr>
+        <w:pStyle w:val="ab"/>
+        <w:numPr>
+          <w:ilvl w:val="0"/>
+          <w:numId w:val="6"/>
+        </w:numPr>
+        <w:rPr>
+          <w:lang w:val="ru-RU"/>
+        </w:rPr>
+      </w:pPr>
+      <w:r>
+        <w:rPr>
+          <w:lang w:val="ru-RU"/>
+        </w:rPr>
+        <w:t xml:space="preserve">Система </w:t>
+      </w:r>
+      <w:r>
+        <w:rPr>
+          <w:lang w:val="ru-RU"/>
+        </w:rPr>
+        <w:t>вывела список текущих заказов пользователей, находящихся в процессе выполнения с возможностью приостановить их выполнение в течени</w:t>
+      </w:r>
+      <w:r>
+        <w:rPr>
+          <w:lang w:val="ru-RU"/>
+        </w:rPr>
+        <w:t>е</w:t>
+      </w:r>
+      <w:r>
+        <w:rPr>
+          <w:lang w:val="ru-RU"/>
+        </w:rPr>
+        <w:t xml:space="preserve"> дня в случае возникновения перегрузки одного из работников.</w:t>
+      </w:r>
+    </w:p>
+    <w:p>
+      <w:pPr>
+        <w:pStyle w:val="ab"/>
+        <w:numPr>
+          <w:ilvl w:val="0"/>
+          <w:numId w:val="6"/>
+        </w:numPr>
+        <w:rPr>
+          <w:lang w:val="ru-RU"/>
+        </w:rPr>
+      </w:pPr>
+      <w:r>
+        <w:rPr>
+          <w:lang w:val="ru-RU"/>
+        </w:rPr>
+        <w:t>Система предотвратила возможность перегрузки работников компании, ограничив количество параллельно выполняющихся за один</w:t>
+      </w:r>
+      <w:r>
+        <w:rPr>
+          <w:lang w:val="ru-RU"/>
+        </w:rPr>
+        <w:t xml:space="preserve"> день заказов 10 и предусмотрев наличие блокировок и очередей для случая перегрузок.</w:t>
+      </w:r>
+    </w:p>
+    <w:p>
+      <w:pPr>
+        <w:pStyle w:val="1"/>
+        <w:rPr>
+          <w:lang w:val="en-US"/>
+        </w:rPr>
+      </w:pPr>
+      <w:r>
+        <w:rPr>
+          <w:lang w:val="en-US"/>
+        </w:rPr>
+        <w:t>Extension Points</w:t>
       </w:r>
     </w:p>
     <w:p>
@@ -654,72 +1185,6 @@
         <w:spacing w:line="360" w:lineRule="auto"/>
         <w:ind w:left="708"/>
         <w:rPr>
-          <w:rFonts w:ascii="Times New Roman" w:hAnsi="Times New Roman"/>
-          <w:szCs w:val="28"/>
-          <w:lang w:val="en-US"/>
-        </w:rPr>
-      </w:pPr>
-      <w:r>
-        <w:rPr>
-          <w:rFonts w:ascii="Times New Roman" w:hAnsi="Times New Roman"/>
-          <w:szCs w:val="28"/>
-          <w:lang w:val="en-US"/>
-        </w:rPr>
-        <w:t>&lt;</w:t>
-      </w:r>
-      <w:r>
-        <w:rPr>
-          <w:rFonts w:ascii="Times New Roman" w:hAnsi="Times New Roman"/>
-          <w:i/>
-          <w:szCs w:val="28"/>
-          <w:lang w:val="en-US"/>
-        </w:rPr>
-        <w:t>if exists, otherwise - No</w:t>
-      </w:r>
-      <w:r>
-        <w:rPr>
-          <w:rFonts w:ascii="Times New Roman" w:hAnsi="Times New Roman"/>
-          <w:szCs w:val="28"/>
-          <w:lang w:val="en-US"/>
-        </w:rPr>
-        <w:t>&gt;</w:t>
-      </w:r>
-    </w:p>
-    <w:p>
-      <w:pPr>
-        <w:pStyle w:val="1"/>
-        <w:rPr>
-          <w:lang w:val="en-US"/>
-        </w:rPr>
-      </w:pPr>
-      <w:r>
-        <w:rPr>
-          <w:lang w:val="en-US"/>
-        </w:rPr>
-        <w:t>Post conditions</w:t>
-      </w:r>
-    </w:p>
-    <w:p>
-      <w:pPr>
-        <w:pStyle w:val="a4"/>
-        <w:tabs>
-          <w:tab w:val="left" w:pos="709"/>
-          <w:tab w:val="left" w:pos="1417"/>
-          <w:tab w:val="left" w:pos="2126"/>
-          <w:tab w:val="left" w:pos="2835"/>
-          <w:tab w:val="left" w:pos="3543"/>
-          <w:tab w:val="left" w:pos="4252"/>
-          <w:tab w:val="left" w:pos="4961"/>
-          <w:tab w:val="left" w:pos="5669"/>
-          <w:tab w:val="left" w:pos="6378"/>
-          <w:tab w:val="left" w:pos="7087"/>
-          <w:tab w:val="left" w:pos="7795"/>
-          <w:tab w:val="left" w:pos="8504"/>
-          <w:tab w:val="left" w:pos="9213"/>
-        </w:tabs>
-        <w:spacing w:line="360" w:lineRule="auto"/>
-        <w:ind w:left="708"/>
-        <w:rPr>
           <w:rFonts w:ascii="Times New Roman Bold" w:hAnsi="Times New Roman Bold"/>
           <w:b/>
           <w:i/>
@@ -740,103 +1205,8 @@
         <w:rPr>
           <w:rFonts w:ascii="Times New Roman" w:hAnsi="Times New Roman"/>
           <w:szCs w:val="28"/>
-          <w:lang w:val="en-US"/>
-        </w:rPr>
-        <w:t>&lt;</w:t>
-      </w:r>
-      <w:r>
-        <w:rPr>
-          <w:rFonts w:ascii="Times New Roman" w:hAnsi="Times New Roman"/>
-          <w:i/>
-          <w:szCs w:val="28"/>
-          <w:lang w:val="en-US"/>
-        </w:rPr>
-        <w:t>if exists, otherwise - No</w:t>
-      </w:r>
-      <w:r>
-        <w:rPr>
-          <w:rFonts w:ascii="Times New Roman" w:hAnsi="Times New Roman"/>
-          <w:szCs w:val="28"/>
-          <w:lang w:val="en-US"/>
-        </w:rPr>
-        <w:t>&gt;</w:t>
-      </w:r>
-    </w:p>
-    <w:p>
-      <w:pPr>
-        <w:pStyle w:val="1"/>
-        <w:rPr>
-          <w:lang w:val="en-US"/>
-        </w:rPr>
-      </w:pPr>
-      <w:r>
-        <w:rPr>
-          <w:lang w:val="en-US"/>
-        </w:rPr>
-        <w:t>Extension Points</w:t>
-      </w:r>
-    </w:p>
-    <w:p>
-      <w:pPr>
-        <w:pStyle w:val="a4"/>
-        <w:tabs>
-          <w:tab w:val="left" w:pos="709"/>
-          <w:tab w:val="left" w:pos="1417"/>
-          <w:tab w:val="left" w:pos="2126"/>
-          <w:tab w:val="left" w:pos="2835"/>
-          <w:tab w:val="left" w:pos="3543"/>
-          <w:tab w:val="left" w:pos="4252"/>
-          <w:tab w:val="left" w:pos="4961"/>
-          <w:tab w:val="left" w:pos="5669"/>
-          <w:tab w:val="left" w:pos="6378"/>
-          <w:tab w:val="left" w:pos="7087"/>
-          <w:tab w:val="left" w:pos="7795"/>
-          <w:tab w:val="left" w:pos="8504"/>
-          <w:tab w:val="left" w:pos="9213"/>
-        </w:tabs>
-        <w:spacing w:line="360" w:lineRule="auto"/>
-        <w:ind w:left="708"/>
-        <w:rPr>
-          <w:rFonts w:ascii="Times New Roman Bold" w:hAnsi="Times New Roman Bold"/>
-          <w:b/>
-          <w:i/>
-          <w:sz w:val="26"/>
-          <w:szCs w:val="28"/>
-          <w:lang w:val="en-US"/>
-        </w:rPr>
-      </w:pPr>
-      <w:r>
-        <w:rPr>
-          <w:rFonts w:ascii="Times New Roman" w:hAnsi="Times New Roman"/>
-          <w:szCs w:val="28"/>
-          <w:lang w:val="en-US"/>
-        </w:rPr>
-        <w:tab/>
-      </w:r>
-      <w:r>
-        <w:rPr>
-          <w:rFonts w:ascii="Times New Roman" w:hAnsi="Times New Roman"/>
-          <w:szCs w:val="28"/>
-          <w:lang w:val="en-US"/>
-        </w:rPr>
-        <w:t>&lt;</w:t>
-      </w:r>
-      <w:r>
-        <w:rPr>
-          <w:rFonts w:ascii="Times New Roman" w:hAnsi="Times New Roman"/>
-          <w:i/>
-          <w:szCs w:val="28"/>
-          <w:lang w:val="en-US"/>
-        </w:rPr>
-        <w:t>if exists, otherwise - No</w:t>
-      </w:r>
-      <w:r>
-        <w:rPr>
-          <w:rFonts w:ascii="Times New Roman" w:hAnsi="Times New Roman"/>
-          <w:szCs w:val="28"/>
-          <w:lang w:val="en-US"/>
-        </w:rPr>
-        <w:t>&gt;</w:t>
+        </w:rPr>
+        <w:t>Нет</w:t>
       </w:r>
     </w:p>
     <w:p>
@@ -965,8 +1335,6 @@
           </wp:inline>
         </w:drawing>
       </w:r>
-      <w:bookmarkStart w:id="0" w:name="_GoBack"/>
-      <w:bookmarkEnd w:id="0"/>
     </w:p>
     <w:p>
       <w:pPr>
@@ -1139,6 +1507,92 @@
 <file path=word/numbering.xml><?xml version="1.0" encoding="utf-8"?>
 <w:numbering xmlns:wpc="http://schemas.microsoft.com/office/word/2010/wordprocessingCanvas" xmlns:mc="http://schemas.openxmlformats.org/markup-compatibility/2006" xmlns:o="urn:schemas-microsoft-com:office:office" xmlns:r="http://schemas.openxmlformats.org/officeDocument/2006/relationships" xmlns:m="http://schemas.openxmlformats.org/officeDocument/2006/math" xmlns:v="urn:schemas-microsoft-com:vml" xmlns:wp14="http://schemas.microsoft.com/office/word/2010/wordprocessingDrawing" xmlns:wp="http://schemas.openxmlformats.org/drawingml/2006/wordprocessingDrawing" xmlns:w10="urn:schemas-microsoft-com:office:word" xmlns:w="http://schemas.openxmlformats.org/wordprocessingml/2006/main" xmlns:w14="http://schemas.microsoft.com/office/word/2010/wordml" xmlns:wpg="http://schemas.microsoft.com/office/word/2010/wordprocessingGroup" xmlns:wpi="http://schemas.microsoft.com/office/word/2010/wordprocessingInk" xmlns:wne="http://schemas.microsoft.com/office/word/2006/wordml" xmlns:wps="http://schemas.microsoft.com/office/word/2010/wordprocessingShape" mc:Ignorable="w14 wp14">
   <w:abstractNum w:abstractNumId="0">
+    <w:nsid w:val="1F4F5A35"/>
+    <w:multiLevelType w:val="hybridMultilevel"/>
+    <w:tmpl w:val="D17C225A"/>
+    <w:lvl w:ilvl="0" w:tplc="0419000F">
+      <w:start w:val="1"/>
+      <w:numFmt w:val="decimal"/>
+      <w:lvlText w:val="%1."/>
+      <w:lvlJc w:val="left"/>
+      <w:pPr>
+        <w:ind w:left="1068" w:hanging="360"/>
+      </w:pPr>
+    </w:lvl>
+    <w:lvl w:ilvl="1" w:tplc="04190019" w:tentative="1">
+      <w:start w:val="1"/>
+      <w:numFmt w:val="lowerLetter"/>
+      <w:lvlText w:val="%2."/>
+      <w:lvlJc w:val="left"/>
+      <w:pPr>
+        <w:ind w:left="1788" w:hanging="360"/>
+      </w:pPr>
+    </w:lvl>
+    <w:lvl w:ilvl="2" w:tplc="0419001B" w:tentative="1">
+      <w:start w:val="1"/>
+      <w:numFmt w:val="lowerRoman"/>
+      <w:lvlText w:val="%3."/>
+      <w:lvlJc w:val="right"/>
+      <w:pPr>
+        <w:ind w:left="2508" w:hanging="180"/>
+      </w:pPr>
+    </w:lvl>
+    <w:lvl w:ilvl="3" w:tplc="0419000F" w:tentative="1">
+      <w:start w:val="1"/>
+      <w:numFmt w:val="decimal"/>
+      <w:lvlText w:val="%4."/>
+      <w:lvlJc w:val="left"/>
+      <w:pPr>
+        <w:ind w:left="3228" w:hanging="360"/>
+      </w:pPr>
+    </w:lvl>
+    <w:lvl w:ilvl="4" w:tplc="04190019" w:tentative="1">
+      <w:start w:val="1"/>
+      <w:numFmt w:val="lowerLetter"/>
+      <w:lvlText w:val="%5."/>
+      <w:lvlJc w:val="left"/>
+      <w:pPr>
+        <w:ind w:left="3948" w:hanging="360"/>
+      </w:pPr>
+    </w:lvl>
+    <w:lvl w:ilvl="5" w:tplc="0419001B" w:tentative="1">
+      <w:start w:val="1"/>
+      <w:numFmt w:val="lowerRoman"/>
+      <w:lvlText w:val="%6."/>
+      <w:lvlJc w:val="right"/>
+      <w:pPr>
+        <w:ind w:left="4668" w:hanging="180"/>
+      </w:pPr>
+    </w:lvl>
+    <w:lvl w:ilvl="6" w:tplc="0419000F" w:tentative="1">
+      <w:start w:val="1"/>
+      <w:numFmt w:val="decimal"/>
+      <w:lvlText w:val="%7."/>
+      <w:lvlJc w:val="left"/>
+      <w:pPr>
+        <w:ind w:left="5388" w:hanging="360"/>
+      </w:pPr>
+    </w:lvl>
+    <w:lvl w:ilvl="7" w:tplc="04190019" w:tentative="1">
+      <w:start w:val="1"/>
+      <w:numFmt w:val="lowerLetter"/>
+      <w:lvlText w:val="%8."/>
+      <w:lvlJc w:val="left"/>
+      <w:pPr>
+        <w:ind w:left="6108" w:hanging="360"/>
+      </w:pPr>
+    </w:lvl>
+    <w:lvl w:ilvl="8" w:tplc="0419001B" w:tentative="1">
+      <w:start w:val="1"/>
+      <w:numFmt w:val="lowerRoman"/>
+      <w:lvlText w:val="%9."/>
+      <w:lvlJc w:val="right"/>
+      <w:pPr>
+        <w:ind w:left="6828" w:hanging="180"/>
+      </w:pPr>
+    </w:lvl>
+  </w:abstractNum>
+  <w:abstractNum w:abstractNumId="1">
     <w:nsid w:val="2B174044"/>
     <w:multiLevelType w:val="hybridMultilevel"/>
     <w:tmpl w:val="78C0DDE2"/>
@@ -1224,7 +1678,179 @@
       </w:pPr>
     </w:lvl>
   </w:abstractNum>
-  <w:abstractNum w:abstractNumId="1">
+  <w:abstractNum w:abstractNumId="2">
+    <w:nsid w:val="3EE2289F"/>
+    <w:multiLevelType w:val="hybridMultilevel"/>
+    <w:tmpl w:val="4C606054"/>
+    <w:lvl w:ilvl="0" w:tplc="0419000F">
+      <w:start w:val="1"/>
+      <w:numFmt w:val="decimal"/>
+      <w:lvlText w:val="%1."/>
+      <w:lvlJc w:val="left"/>
+      <w:pPr>
+        <w:ind w:left="720" w:hanging="360"/>
+      </w:pPr>
+    </w:lvl>
+    <w:lvl w:ilvl="1" w:tplc="04190019">
+      <w:start w:val="1"/>
+      <w:numFmt w:val="lowerLetter"/>
+      <w:lvlText w:val="%2."/>
+      <w:lvlJc w:val="left"/>
+      <w:pPr>
+        <w:ind w:left="1440" w:hanging="360"/>
+      </w:pPr>
+    </w:lvl>
+    <w:lvl w:ilvl="2" w:tplc="0419001B">
+      <w:start w:val="1"/>
+      <w:numFmt w:val="lowerRoman"/>
+      <w:lvlText w:val="%3."/>
+      <w:lvlJc w:val="right"/>
+      <w:pPr>
+        <w:ind w:left="2160" w:hanging="180"/>
+      </w:pPr>
+    </w:lvl>
+    <w:lvl w:ilvl="3" w:tplc="0419000F">
+      <w:start w:val="1"/>
+      <w:numFmt w:val="decimal"/>
+      <w:lvlText w:val="%4."/>
+      <w:lvlJc w:val="left"/>
+      <w:pPr>
+        <w:ind w:left="2880" w:hanging="360"/>
+      </w:pPr>
+    </w:lvl>
+    <w:lvl w:ilvl="4" w:tplc="04190019" w:tentative="1">
+      <w:start w:val="1"/>
+      <w:numFmt w:val="lowerLetter"/>
+      <w:lvlText w:val="%5."/>
+      <w:lvlJc w:val="left"/>
+      <w:pPr>
+        <w:ind w:left="3600" w:hanging="360"/>
+      </w:pPr>
+    </w:lvl>
+    <w:lvl w:ilvl="5" w:tplc="0419001B" w:tentative="1">
+      <w:start w:val="1"/>
+      <w:numFmt w:val="lowerRoman"/>
+      <w:lvlText w:val="%6."/>
+      <w:lvlJc w:val="right"/>
+      <w:pPr>
+        <w:ind w:left="4320" w:hanging="180"/>
+      </w:pPr>
+    </w:lvl>
+    <w:lvl w:ilvl="6" w:tplc="0419000F" w:tentative="1">
+      <w:start w:val="1"/>
+      <w:numFmt w:val="decimal"/>
+      <w:lvlText w:val="%7."/>
+      <w:lvlJc w:val="left"/>
+      <w:pPr>
+        <w:ind w:left="5040" w:hanging="360"/>
+      </w:pPr>
+    </w:lvl>
+    <w:lvl w:ilvl="7" w:tplc="04190019" w:tentative="1">
+      <w:start w:val="1"/>
+      <w:numFmt w:val="lowerLetter"/>
+      <w:lvlText w:val="%8."/>
+      <w:lvlJc w:val="left"/>
+      <w:pPr>
+        <w:ind w:left="5760" w:hanging="360"/>
+      </w:pPr>
+    </w:lvl>
+    <w:lvl w:ilvl="8" w:tplc="0419001B" w:tentative="1">
+      <w:start w:val="1"/>
+      <w:numFmt w:val="lowerRoman"/>
+      <w:lvlText w:val="%9."/>
+      <w:lvlJc w:val="right"/>
+      <w:pPr>
+        <w:ind w:left="6480" w:hanging="180"/>
+      </w:pPr>
+    </w:lvl>
+  </w:abstractNum>
+  <w:abstractNum w:abstractNumId="3">
+    <w:nsid w:val="3F3F17F2"/>
+    <w:multiLevelType w:val="hybridMultilevel"/>
+    <w:tmpl w:val="ACBE7E6E"/>
+    <w:lvl w:ilvl="0" w:tplc="0419000F">
+      <w:start w:val="1"/>
+      <w:numFmt w:val="decimal"/>
+      <w:lvlText w:val="%1."/>
+      <w:lvlJc w:val="left"/>
+      <w:pPr>
+        <w:ind w:left="1068" w:hanging="360"/>
+      </w:pPr>
+    </w:lvl>
+    <w:lvl w:ilvl="1" w:tplc="04190019" w:tentative="1">
+      <w:start w:val="1"/>
+      <w:numFmt w:val="lowerLetter"/>
+      <w:lvlText w:val="%2."/>
+      <w:lvlJc w:val="left"/>
+      <w:pPr>
+        <w:ind w:left="1788" w:hanging="360"/>
+      </w:pPr>
+    </w:lvl>
+    <w:lvl w:ilvl="2" w:tplc="0419001B" w:tentative="1">
+      <w:start w:val="1"/>
+      <w:numFmt w:val="lowerRoman"/>
+      <w:lvlText w:val="%3."/>
+      <w:lvlJc w:val="right"/>
+      <w:pPr>
+        <w:ind w:left="2508" w:hanging="180"/>
+      </w:pPr>
+    </w:lvl>
+    <w:lvl w:ilvl="3" w:tplc="0419000F" w:tentative="1">
+      <w:start w:val="1"/>
+      <w:numFmt w:val="decimal"/>
+      <w:lvlText w:val="%4."/>
+      <w:lvlJc w:val="left"/>
+      <w:pPr>
+        <w:ind w:left="3228" w:hanging="360"/>
+      </w:pPr>
+    </w:lvl>
+    <w:lvl w:ilvl="4" w:tplc="04190019" w:tentative="1">
+      <w:start w:val="1"/>
+      <w:numFmt w:val="lowerLetter"/>
+      <w:lvlText w:val="%5."/>
+      <w:lvlJc w:val="left"/>
+      <w:pPr>
+        <w:ind w:left="3948" w:hanging="360"/>
+      </w:pPr>
+    </w:lvl>
+    <w:lvl w:ilvl="5" w:tplc="0419001B" w:tentative="1">
+      <w:start w:val="1"/>
+      <w:numFmt w:val="lowerRoman"/>
+      <w:lvlText w:val="%6."/>
+      <w:lvlJc w:val="right"/>
+      <w:pPr>
+        <w:ind w:left="4668" w:hanging="180"/>
+      </w:pPr>
+    </w:lvl>
+    <w:lvl w:ilvl="6" w:tplc="0419000F" w:tentative="1">
+      <w:start w:val="1"/>
+      <w:numFmt w:val="decimal"/>
+      <w:lvlText w:val="%7."/>
+      <w:lvlJc w:val="left"/>
+      <w:pPr>
+        <w:ind w:left="5388" w:hanging="360"/>
+      </w:pPr>
+    </w:lvl>
+    <w:lvl w:ilvl="7" w:tplc="04190019" w:tentative="1">
+      <w:start w:val="1"/>
+      <w:numFmt w:val="lowerLetter"/>
+      <w:lvlText w:val="%8."/>
+      <w:lvlJc w:val="left"/>
+      <w:pPr>
+        <w:ind w:left="6108" w:hanging="360"/>
+      </w:pPr>
+    </w:lvl>
+    <w:lvl w:ilvl="8" w:tplc="0419001B" w:tentative="1">
+      <w:start w:val="1"/>
+      <w:numFmt w:val="lowerRoman"/>
+      <w:lvlText w:val="%9."/>
+      <w:lvlJc w:val="right"/>
+      <w:pPr>
+        <w:ind w:left="6828" w:hanging="180"/>
+      </w:pPr>
+    </w:lvl>
+  </w:abstractNum>
+  <w:abstractNum w:abstractNumId="4">
     <w:nsid w:val="70FE0085"/>
     <w:multiLevelType w:val="hybridMultilevel"/>
     <w:tmpl w:val="ACACBF88"/>
@@ -1313,7 +1939,7 @@
       </w:pPr>
     </w:lvl>
   </w:abstractNum>
-  <w:abstractNum w:abstractNumId="2">
+  <w:abstractNum w:abstractNumId="5">
     <w:nsid w:val="761976D2"/>
     <w:multiLevelType w:val="multilevel"/>
     <w:tmpl w:val="E85800C4"/>
@@ -1435,13 +2061,22 @@
     </w:lvl>
   </w:abstractNum>
   <w:num w:numId="1">
+    <w:abstractNumId w:val="5"/>
+  </w:num>
+  <w:num w:numId="2">
+    <w:abstractNumId w:val="1"/>
+  </w:num>
+  <w:num w:numId="3">
+    <w:abstractNumId w:val="4"/>
+  </w:num>
+  <w:num w:numId="4">
+    <w:abstractNumId w:val="0"/>
+  </w:num>
+  <w:num w:numId="5">
     <w:abstractNumId w:val="2"/>
   </w:num>
-  <w:num w:numId="2">
-    <w:abstractNumId w:val="0"/>
-  </w:num>
-  <w:num w:numId="3">
-    <w:abstractNumId w:val="1"/>
+  <w:num w:numId="6">
+    <w:abstractNumId w:val="3"/>
   </w:num>
 </w:numbering>
 </file>
@@ -1848,6 +2483,17 @@
       <w:sz w:val="24"/>
       <w:szCs w:val="24"/>
     </w:rPr>
+  </w:style>
+  <w:style w:type="paragraph" w:styleId="ab">
+    <w:name w:val="List Paragraph"/>
+    <w:basedOn w:val="a"/>
+    <w:uiPriority w:val="34"/>
+    <w:qFormat/>
+    <w:rsid w:val="0052401A"/>
+    <w:pPr>
+      <w:ind w:left="720"/>
+      <w:contextualSpacing/>
+    </w:pPr>
   </w:style>
 </w:styles>
 </file>

</xml_diff>